<commit_message>
Summarize and name management
</commit_message>
<xml_diff>
--- a/transcription.docx
+++ b/transcription.docx
@@ -43,73 +43,7 @@
           <w:sz w:val="21"/>
           <w:szCs w:val="21"/>
         </w:rPr>
-        <w:t>Hi, my name is Rudra Cantaria. I'm from Toronto, Ontario, located in Canada. I'm studying computer science at the University of Waterloo, which is located in the Kitchener Waterloo area. I play sports for fun. I go to the gym sometimes. It went quite a little bit sudden. And I'm the only one talking now, but I have to get to these 30 seconds. So I'm just going to keep talking. We're here at Hack the North. And if this doesn't work, yeah, we're cut. There you go.- I'm Rudra, a student from Toronto, Canada. ... I am studying computer science and play sports, too. How cool is that! ...</w:t>
-      </w:r>
-    </w:p>
-    <w:p>
-      <w:pPr>
-        <w:numPr>
-          <w:ilvl w:val="0"/>
-          <w:numId w:val="1"/>
-        </w:numPr>
-        <w:ind w:left="378" w:hanging="378"/>
-        <w:rPr>
-          <w:rFonts w:ascii="Courier New" w:eastAsia="Courier New" w:hAnsi="Courier New" w:cs="Courier New"/>
-          <w:sz w:val="21"/>
-          <w:szCs w:val="21"/>
-        </w:rPr>
-      </w:pPr>
-      <w:r>
-        <w:rPr>
-          <w:rFonts w:ascii="Courier New" w:eastAsia="Courier New" w:hAnsi="Courier New" w:cs="Courier New"/>
-          <w:sz w:val="21"/>
-          <w:szCs w:val="21"/>
-        </w:rPr>
-        <w:t>I love going to the gym, and I am always up for trying new workouts.</w:t>
-      </w:r>
-    </w:p>
-    <w:p>
-      <w:pPr>
-        <w:numPr>
-          <w:ilvl w:val="0"/>
-          <w:numId w:val="1"/>
-        </w:numPr>
-        <w:ind w:left="378" w:hanging="378"/>
-        <w:rPr>
-          <w:rFonts w:ascii="Courier New" w:eastAsia="Courier New" w:hAnsi="Courier New" w:cs="Courier New"/>
-          <w:sz w:val="21"/>
-          <w:szCs w:val="21"/>
-        </w:rPr>
-      </w:pPr>
-      <w:r>
-        <w:rPr>
-          <w:rFonts w:ascii="Courier New" w:eastAsia="Courier New" w:hAnsi="Courier New" w:cs="Courier New"/>
-          <w:sz w:val="21"/>
-          <w:szCs w:val="21"/>
-        </w:rPr>
-        <w:t>I also enjoy coding and creating, and have a strong passion for solving complex problems.</w:t>
-      </w:r>
-    </w:p>
-    <w:p>
-      <w:pPr>
-        <w:numPr>
-          <w:ilvl w:val="0"/>
-          <w:numId w:val="1"/>
-        </w:numPr>
-        <w:ind w:left="378" w:hanging="378"/>
-        <w:rPr>
-          <w:rFonts w:ascii="Courier New" w:eastAsia="Courier New" w:hAnsi="Courier New" w:cs="Courier New"/>
-          <w:sz w:val="21"/>
-          <w:szCs w:val="21"/>
-        </w:rPr>
-      </w:pPr>
-      <w:r>
-        <w:rPr>
-          <w:rFonts w:ascii="Courier New" w:eastAsia="Courier New" w:hAnsi="Courier New" w:cs="Courier New"/>
-          <w:sz w:val="21"/>
-          <w:szCs w:val="21"/>
-        </w:rPr>
-        <w:t>I'm an big fan of continuous learning and staying in touch with the latest trends/technologies in the tech world.</w:t>
+        <w:t>Hi, my name is Rudra Cantaria. I'm from Toronto, Ontario, located in Canada. I'm studying computer science at the University of Waterloo, which is located in the Kitchener Waterloo area. I play sports for fun. I go to the gym sometimes. It went quite a little bit sudden. And I'm the only one talking now, but I have to get to these 30 seconds. So I'm just going to keep talking. We're here at Hack the North. And if this doesn't work, yeah, we're cut. There you go.Rudra Cantaria is studying computer science at the University of Waterloo. They love playing sports and go to the gym. They are looking for a conversation partner. They want to write a blog about their passion for computers, and share tips or ideas with people.</w:t>
       </w:r>
     </w:p>
     <w:sectPr>
@@ -191,30 +125,6 @@
     </w:r>
   </w:p>
 </w:hdr>
-</file>
-
-<file path=word/numbering.xml><?xml version="1.0" encoding="utf-8"?>
-<w:numbering xmlns:ve="http://schemas.openxmlformats.org/markup-compatibility/2006" xmlns:o="urn:schemas-microsoft-com:office:office" xmlns:r="http://schemas.openxmlformats.org/officeDocument/2006/relationships" xmlns:m="http://schemas.openxmlformats.org/officeDocument/2006/math" xmlns:v="urn:schemas-microsoft-com:vml" xmlns:wp="http://schemas.openxmlformats.org/drawingml/2006/wordprocessingDrawing" xmlns:w10="urn:schemas-microsoft-com:office:word" xmlns:w="http://schemas.openxmlformats.org/wordprocessingml/2006/main" xmlns:wne="http://schemas.microsoft.com/office/word/2006/wordml">
-  <w:abstractNum w:abstractNumId="0">
-    <w:nsid w:val="00000001"/>
-    <w:multiLevelType w:val="singleLevel"/>
-    <w:tmpl w:val="00000001"/>
-    <w:lvl w:ilvl="0">
-      <w:start w:val="1"/>
-      <w:numFmt w:val="bullet"/>
-      <w:lvlText w:val="-"/>
-      <w:lvlJc w:val="left"/>
-      <w:rPr>
-        <w:rFonts w:ascii="Courier New" w:eastAsia="Courier New" w:hAnsi="Courier New" w:cs="Courier New"/>
-        <w:sz w:val="21"/>
-        <w:szCs w:val="21"/>
-      </w:rPr>
-    </w:lvl>
-  </w:abstractNum>
-  <w:num w:numId="1">
-    <w:abstractNumId w:val="0"/>
-  </w:num>
-</w:numbering>
 </file>
 
 <file path=word/styles.xml><?xml version="1.0" encoding="utf-8"?>

</xml_diff>